<commit_message>
Fix space between placeholders
</commit_message>
<xml_diff>
--- a/campaign-templates/education/adult_education/adult_education_letter.docx
+++ b/campaign-templates/education/adult_education/adult_education_letter.docx
@@ -23,6 +23,17 @@
       </w:pPr>
       <w:r>
         <w:rPr/>
+      </w:r>
+    </w:p>
+    <w:p>
+      <w:pPr>
+        <w:pStyle w:val="Normal"/>
+        <w:bidi w:val="0"/>
+        <w:jc w:val="start"/>
+        <w:rPr/>
+      </w:pPr>
+      <w:r>
+        <w:rPr/>
         <w:t>[Title / Position]</w:t>
       </w:r>
     </w:p>
@@ -174,15 +185,7 @@
       </w:pPr>
       <w:r>
         <w:rPr/>
-        <w:t>Throughout my career, I have speciali</w:t>
-      </w:r>
-      <w:r>
-        <w:rPr/>
-        <w:t>z</w:t>
-      </w:r>
-      <w:r>
-        <w:rPr/>
-        <w:t>ed in working with adult students in universities, corporate training, and professional development settings. Their drive, life experience, and need for flexibility have shaped my teaching style, which is:</w:t>
+        <w:t>Throughout my career, I have specialized in working with adult students in universities, corporate training, and professional development settings. Their drive, life experience, and need for flexibility have shaped my teaching style, which is:</w:t>
       </w:r>
     </w:p>
     <w:p>
@@ -622,6 +625,7 @@
       <w:pgNumType w:fmt="decimal"/>
       <w:formProt w:val="false"/>
       <w:textDirection w:val="lrTb"/>
+      <w:docGrid w:type="default" w:linePitch="100" w:charSpace="0"/>
     </w:sectPr>
   </w:body>
 </w:document>
@@ -641,7 +645,6 @@
     </w:rPrDefault>
     <w:pPrDefault>
       <w:pPr>
-        <w:widowControl/>
         <w:suppressAutoHyphens w:val="true"/>
       </w:pPr>
     </w:pPrDefault>
@@ -651,7 +654,10 @@
     <w:qFormat/>
     <w:pPr>
       <w:widowControl/>
+      <w:suppressAutoHyphens w:val="true"/>
       <w:bidi w:val="0"/>
+      <w:spacing w:before="0" w:after="0"/>
+      <w:jc w:val="start"/>
     </w:pPr>
     <w:rPr>
       <w:rFonts w:ascii="Liberation Serif" w:hAnsi="Liberation Serif" w:eastAsia="AR PL KaitiM GB" w:cs="FreeSans"/>

</xml_diff>